<commit_message>
#153, #154, #155 - fixed.
</commit_message>
<xml_diff>
--- a/Docx/Глава 3.3.5 - Потоки ввода-вывода в .NET.docx
+++ b/Docx/Глава 3.3.5 - Потоки ввода-вывода в .NET.docx
@@ -15,7 +15,21 @@
         <w:rPr>
           <w:lang w:val="ru-RU"/>
         </w:rPr>
-        <w:t>Врезка. Потоки ввода-вывода в .</w:t>
+        <w:t>Врезка. Потоки ввода</w:t>
+      </w:r>
+      <w:r>
+        <w:rPr>
+          <w:lang w:val="ru-RU"/>
+        </w:rPr>
+        <w:t>/</w:t>
+      </w:r>
+      <w:bookmarkStart w:id="1" w:name="_GoBack"/>
+      <w:bookmarkEnd w:id="1"/>
+      <w:r>
+        <w:rPr>
+          <w:lang w:val="ru-RU"/>
+        </w:rPr>
+        <w:t>вывода в .</w:t>
       </w:r>
       <w:r>
         <w:t>NET</w:t>
@@ -31,55 +45,67 @@
         <w:rPr>
           <w:lang w:val="ru-RU"/>
         </w:rPr>
-        <w:t xml:space="preserve">Потоки ввода/выводы - это одна из областей, на которой отчетливо видно влияние паттернов проектирования. Я довольно длительное время постоянно путался в обязанностях между классами </w:t>
-      </w:r>
-      <w:proofErr w:type="spellStart"/>
+        <w:t>Потоки ввода/вывод</w:t>
+      </w:r>
+      <w:r>
+        <w:rPr>
+          <w:lang w:val="ru-RU"/>
+        </w:rPr>
+        <w:t>а</w:t>
+      </w:r>
+      <w:r>
+        <w:rPr>
+          <w:lang w:val="ru-RU"/>
+        </w:rPr>
+        <w:t xml:space="preserve"> - это одна из областей, </w:t>
+      </w:r>
+      <w:r>
+        <w:rPr>
+          <w:lang w:val="ru-RU"/>
+        </w:rPr>
+        <w:t>в</w:t>
+      </w:r>
+      <w:r>
+        <w:rPr>
+          <w:lang w:val="ru-RU"/>
+        </w:rPr>
+        <w:t xml:space="preserve"> которой отчетливо видно влияние паттернов проектирования. Я довольно длительное время постоянно путался в обязанностях между классами </w:t>
+      </w:r>
       <w:r>
         <w:rPr>
           <w:rStyle w:val="VerbatimChar"/>
         </w:rPr>
         <w:t>TextReader</w:t>
       </w:r>
-      <w:proofErr w:type="spellEnd"/>
       <w:r>
         <w:rPr>
           <w:lang w:val="ru-RU"/>
         </w:rPr>
         <w:t xml:space="preserve">, </w:t>
       </w:r>
-      <w:proofErr w:type="spellStart"/>
       <w:r>
         <w:rPr>
           <w:rStyle w:val="VerbatimChar"/>
         </w:rPr>
         <w:t>StreamReader</w:t>
       </w:r>
-      <w:proofErr w:type="spellEnd"/>
       <w:r>
         <w:rPr>
           <w:lang w:val="ru-RU"/>
         </w:rPr>
         <w:t xml:space="preserve">, </w:t>
       </w:r>
-      <w:proofErr w:type="spellStart"/>
       <w:r>
         <w:rPr>
           <w:rStyle w:val="VerbatimChar"/>
         </w:rPr>
         <w:t>StringReader</w:t>
       </w:r>
-      <w:proofErr w:type="spellEnd"/>
-      <w:r>
-        <w:rPr>
-          <w:lang w:val="ru-RU"/>
-        </w:rPr>
-        <w:t xml:space="preserve"> </w:t>
-      </w:r>
-      <w:r>
-        <w:rPr>
-          <w:lang w:val="ru-RU"/>
-        </w:rPr>
-        <w:t>и другими. Если у вас была схожая проблема, то этот раздел позволит расставить все по своим местам.</w:t>
+      <w:r>
+        <w:rPr>
+          <w:lang w:val="ru-RU"/>
+        </w:rPr>
+        <w:t xml:space="preserve"> и другими. Если у вас была схожая проблема, то этот раздел позволит расставить все по своим местам.</w:t>
       </w:r>
     </w:p>
     <w:p>
@@ -222,7 +248,25 @@
         <w:rPr>
           <w:lang w:val="ru-RU"/>
         </w:rPr>
-        <w:t>Потоки ввода вывода использую следующие ключевые паттерны.</w:t>
+        <w:t>Потоки ввода/</w:t>
+      </w:r>
+      <w:r>
+        <w:rPr>
+          <w:lang w:val="ru-RU"/>
+        </w:rPr>
+        <w:t>вывода использую</w:t>
+      </w:r>
+      <w:r>
+        <w:rPr>
+          <w:lang w:val="ru-RU"/>
+        </w:rPr>
+        <w:t>т</w:t>
+      </w:r>
+      <w:r>
+        <w:rPr>
+          <w:lang w:val="ru-RU"/>
+        </w:rPr>
+        <w:t xml:space="preserve"> следующие ключевые паттерны.</w:t>
       </w:r>
     </w:p>
     <w:p>
@@ -279,53 +323,41 @@
         </w:rPr>
         <w:t xml:space="preserve"> и наследники - </w:t>
       </w:r>
-      <w:proofErr w:type="spellStart"/>
       <w:r>
         <w:rPr>
           <w:rStyle w:val="VerbatimChar"/>
         </w:rPr>
         <w:t>FileStream</w:t>
       </w:r>
-      <w:proofErr w:type="spellEnd"/>
       <w:r>
         <w:rPr>
           <w:lang w:val="ru-RU"/>
         </w:rPr>
         <w:t xml:space="preserve">, </w:t>
       </w:r>
-      <w:proofErr w:type="spellStart"/>
       <w:r>
         <w:rPr>
           <w:rStyle w:val="VerbatimChar"/>
         </w:rPr>
         <w:t>MemoryStream</w:t>
       </w:r>
-      <w:proofErr w:type="spellEnd"/>
       <w:r>
         <w:rPr>
           <w:lang w:val="ru-RU"/>
         </w:rPr>
         <w:t xml:space="preserve">, </w:t>
       </w:r>
-      <w:proofErr w:type="spellStart"/>
       <w:r>
         <w:rPr>
           <w:rStyle w:val="VerbatimChar"/>
         </w:rPr>
         <w:t>NetworkStream</w:t>
       </w:r>
-      <w:proofErr w:type="spellEnd"/>
-      <w:r>
-        <w:rPr>
-          <w:lang w:val="ru-RU"/>
-        </w:rPr>
-        <w:t xml:space="preserve"> и другие. "Стратегия" п</w:t>
-      </w:r>
-      <w:r>
-        <w:rPr>
-          <w:lang w:val="ru-RU"/>
-        </w:rPr>
-        <w:t>отоков позволяет абстрагироваться от конкретной реализации и работать с разными потоками ввода/вывода унифицированным образом.</w:t>
+      <w:r>
+        <w:rPr>
+          <w:lang w:val="ru-RU"/>
+        </w:rPr>
+        <w:t xml:space="preserve"> и другие. "Стратегия" потоков позволяет абстрагироваться от конкретной реализации и работать с разными потоками ввода/вывода унифицированным образом.</w:t>
       </w:r>
     </w:p>
     <w:p>
@@ -344,42 +376,38 @@
         </w:rPr>
         <w:t>Декораторы (</w:t>
       </w:r>
-      <w:proofErr w:type="spellStart"/>
       <w:r>
         <w:rPr>
           <w:rStyle w:val="VerbatimChar"/>
         </w:rPr>
         <w:t>BufferedStream</w:t>
       </w:r>
-      <w:proofErr w:type="spellEnd"/>
       <w:r>
         <w:rPr>
           <w:lang w:val="ru-RU"/>
         </w:rPr>
         <w:t xml:space="preserve">, </w:t>
       </w:r>
-      <w:proofErr w:type="spellStart"/>
       <w:r>
         <w:rPr>
           <w:rStyle w:val="VerbatimChar"/>
         </w:rPr>
         <w:t>GZipStream</w:t>
       </w:r>
-      <w:proofErr w:type="spellEnd"/>
-      <w:r>
-        <w:rPr>
-          <w:lang w:val="ru-RU"/>
-        </w:rPr>
-        <w:t xml:space="preserve"> и другие). Добавляют определенное поведение потокам ввода/вывода, типа буферизации, сжатия</w:t>
-      </w:r>
-      <w:r>
-        <w:rPr>
-          <w:lang w:val="ru-RU"/>
-        </w:rPr>
-        <w:t xml:space="preserve"> и т.п. Многие другие библиотеки, такие как </w:t>
+      <w:r>
+        <w:rPr>
+          <w:lang w:val="ru-RU"/>
+        </w:rPr>
+        <w:t xml:space="preserve"> и другие). Добавляют определенное поведение потокам ввода/вывода, типа буферизации, сжатия и т.п. Многие другие библиотеки, такие как </w:t>
       </w:r>
       <w:r>
         <w:t>WCF</w:t>
+      </w:r>
+      <w:r>
+        <w:rPr>
+          <w:lang w:val="ru-RU"/>
+        </w:rPr>
+        <w:t>,</w:t>
       </w:r>
       <w:r>
         <w:rPr>
@@ -398,42 +426,25 @@
           <w:lang w:val="ru-RU"/>
         </w:rPr>
       </w:pPr>
-      <w:proofErr w:type="spellStart"/>
       <w:r>
         <w:lastRenderedPageBreak/>
-        <w:t>Адаптеры</w:t>
-      </w:r>
-      <w:proofErr w:type="spellEnd"/>
-      <w:r>
-        <w:t xml:space="preserve"> (</w:t>
-      </w:r>
-      <w:proofErr w:type="spellStart"/>
-      <w:r>
-        <w:t>текстовые</w:t>
-      </w:r>
-      <w:proofErr w:type="spellEnd"/>
-      <w:r>
-        <w:t xml:space="preserve"> - </w:t>
-      </w:r>
-      <w:proofErr w:type="spellStart"/>
+        <w:t xml:space="preserve">Адаптеры (текстовые - </w:t>
+      </w:r>
       <w:r>
         <w:rPr>
           <w:rStyle w:val="VerbatimChar"/>
         </w:rPr>
         <w:t>TextReader</w:t>
       </w:r>
-      <w:proofErr w:type="spellEnd"/>
       <w:r>
         <w:t>/</w:t>
       </w:r>
-      <w:proofErr w:type="spellStart"/>
       <w:r>
         <w:rPr>
           <w:rStyle w:val="VerbatimChar"/>
         </w:rPr>
         <w:t>TextWriter</w:t>
       </w:r>
-      <w:proofErr w:type="spellEnd"/>
       <w:r>
         <w:t xml:space="preserve"> и бинарные - </w:t>
       </w:r>
@@ -459,13 +470,7 @@
         <w:rPr>
           <w:lang w:val="ru-RU"/>
         </w:rPr>
-        <w:t>Упрощают чтение специфических данных из любых потоков ввода/вывода, наприме</w:t>
-      </w:r>
-      <w:r>
-        <w:rPr>
-          <w:lang w:val="ru-RU"/>
-        </w:rPr>
-        <w:t>р, чтение текстовых данных или примитивных данных из двоичного потока.</w:t>
+        <w:t>Упрощают чтение специфических данных из любых потоков ввода/вывода, например, чтение текстовых данных или примитивных данных из двоичного потока.</w:t>
       </w:r>
     </w:p>
     <w:p>
@@ -494,13 +499,7 @@
         <w:rPr>
           <w:lang w:val="ru-RU"/>
         </w:rPr>
-        <w:t xml:space="preserve"> является фасадом, который упрощает работу с файлами. Он же содержит ряд фабричных методов для открытия файлов в текстовом/двоичном режимах, для добавления д</w:t>
-      </w:r>
-      <w:r>
-        <w:rPr>
-          <w:lang w:val="ru-RU"/>
-        </w:rPr>
-        <w:t>анных или создания нового файла (</w:t>
+        <w:t xml:space="preserve"> является фасадом, который упрощает работу с файлами. Он же содержит ряд фабричных методов для открытия файлов в текстовом/двоичном режимах, для добавления данных или создания нового файла (</w:t>
       </w:r>
       <w:r>
         <w:rPr>
@@ -515,14 +514,12 @@
         </w:rPr>
         <w:t>.</w:t>
       </w:r>
-      <w:proofErr w:type="spellStart"/>
       <w:r>
         <w:rPr>
           <w:rStyle w:val="VerbatimChar"/>
         </w:rPr>
         <w:t>OpenRead</w:t>
       </w:r>
-      <w:proofErr w:type="spellEnd"/>
       <w:r>
         <w:rPr>
           <w:lang w:val="ru-RU"/>
@@ -542,14 +539,12 @@
         </w:rPr>
         <w:t>.</w:t>
       </w:r>
-      <w:proofErr w:type="spellStart"/>
       <w:r>
         <w:rPr>
           <w:rStyle w:val="VerbatimChar"/>
         </w:rPr>
         <w:t>OpenWrite</w:t>
       </w:r>
-      <w:proofErr w:type="spellEnd"/>
       <w:r>
         <w:rPr>
           <w:lang w:val="ru-RU"/>
@@ -594,14 +589,12 @@
         </w:rPr>
         <w:t>.</w:t>
       </w:r>
-      <w:proofErr w:type="spellStart"/>
       <w:r>
         <w:rPr>
           <w:rStyle w:val="VerbatimChar"/>
         </w:rPr>
         <w:t>AppendText</w:t>
       </w:r>
-      <w:proofErr w:type="spellEnd"/>
       <w:r>
         <w:rPr>
           <w:lang w:val="ru-RU"/>
@@ -621,14 +614,12 @@
         </w:rPr>
         <w:t>.</w:t>
       </w:r>
-      <w:proofErr w:type="spellStart"/>
       <w:r>
         <w:rPr>
           <w:rStyle w:val="VerbatimChar"/>
         </w:rPr>
         <w:t>OpenText</w:t>
       </w:r>
-      <w:proofErr w:type="spellEnd"/>
       <w:r>
         <w:rPr>
           <w:lang w:val="ru-RU"/>
@@ -643,8 +634,8 @@
           <w:lang w:val="ru-RU"/>
         </w:rPr>
       </w:pPr>
-      <w:bookmarkStart w:id="1" w:name="встроенная-поддержка-тестируемости"/>
-      <w:bookmarkEnd w:id="1"/>
+      <w:bookmarkStart w:id="2" w:name="встроенная-поддержка-тестируемости"/>
+      <w:bookmarkEnd w:id="2"/>
       <w:r>
         <w:rPr>
           <w:lang w:val="ru-RU"/>
@@ -662,92 +653,86 @@
         <w:rPr>
           <w:lang w:val="ru-RU"/>
         </w:rPr>
-        <w:t>Библиотека потоков ввода/вывода содержит множество абстракций, которые позволяют сделать решение тести</w:t>
-      </w:r>
-      <w:r>
-        <w:rPr>
-          <w:lang w:val="ru-RU"/>
-        </w:rPr>
-        <w:t xml:space="preserve">руемым. Классы </w:t>
-      </w:r>
-      <w:proofErr w:type="spellStart"/>
+        <w:t xml:space="preserve">Библиотека потоков ввода/вывода содержит множество абстракций, которые позволяют сделать решение тестируемым. Классы </w:t>
+      </w:r>
       <w:r>
         <w:rPr>
           <w:rStyle w:val="VerbatimChar"/>
         </w:rPr>
         <w:t>TextReader</w:t>
       </w:r>
-      <w:proofErr w:type="spellEnd"/>
       <w:r>
         <w:rPr>
           <w:lang w:val="ru-RU"/>
         </w:rPr>
         <w:t>/</w:t>
       </w:r>
-      <w:proofErr w:type="spellStart"/>
       <w:r>
         <w:rPr>
           <w:rStyle w:val="VerbatimChar"/>
         </w:rPr>
         <w:t>TextWriter</w:t>
       </w:r>
-      <w:proofErr w:type="spellEnd"/>
-      <w:r>
-        <w:rPr>
-          <w:lang w:val="ru-RU"/>
-        </w:rPr>
-        <w:t xml:space="preserve"> отлично подходит для этих целей, поскольку помимо классов </w:t>
-      </w:r>
-      <w:proofErr w:type="spellStart"/>
+      <w:r>
+        <w:rPr>
+          <w:lang w:val="ru-RU"/>
+        </w:rPr>
+        <w:t xml:space="preserve"> отлично подход</w:t>
+      </w:r>
+      <w:r>
+        <w:rPr>
+          <w:lang w:val="ru-RU"/>
+        </w:rPr>
+        <w:t>я</w:t>
+      </w:r>
+      <w:r>
+        <w:rPr>
+          <w:lang w:val="ru-RU"/>
+        </w:rPr>
+        <w:t xml:space="preserve">т для этих целей, поскольку помимо классов </w:t>
+      </w:r>
       <w:r>
         <w:rPr>
           <w:rStyle w:val="VerbatimChar"/>
         </w:rPr>
         <w:t>StreamReader</w:t>
       </w:r>
-      <w:proofErr w:type="spellEnd"/>
       <w:r>
         <w:rPr>
           <w:lang w:val="ru-RU"/>
         </w:rPr>
         <w:t>/</w:t>
       </w:r>
-      <w:proofErr w:type="spellStart"/>
       <w:r>
         <w:rPr>
           <w:rStyle w:val="VerbatimChar"/>
         </w:rPr>
         <w:t>StreamWriter</w:t>
       </w:r>
-      <w:proofErr w:type="spellEnd"/>
       <w:r>
         <w:rPr>
           <w:lang w:val="ru-RU"/>
         </w:rPr>
         <w:t xml:space="preserve">, которые оперируют потоками ввода/вывода, существуют классы </w:t>
       </w:r>
-      <w:proofErr w:type="spellStart"/>
       <w:r>
         <w:rPr>
           <w:rStyle w:val="VerbatimChar"/>
         </w:rPr>
         <w:t>StringReader</w:t>
       </w:r>
-      <w:proofErr w:type="spellEnd"/>
       <w:r>
         <w:rPr>
           <w:lang w:val="ru-RU"/>
         </w:rPr>
         <w:t>/</w:t>
       </w:r>
-      <w:proofErr w:type="spellStart"/>
       <w:r>
         <w:rPr>
           <w:rStyle w:val="VerbatimChar"/>
         </w:rPr>
         <w:t>StringWriter</w:t>
       </w:r>
-      <w:proofErr w:type="spellEnd"/>
       <w:r>
         <w:rPr>
           <w:lang w:val="ru-RU"/>
@@ -765,36 +750,26 @@
         <w:rPr>
           <w:lang w:val="ru-RU"/>
         </w:rPr>
-        <w:t xml:space="preserve">Это значит, что для </w:t>
-      </w:r>
-      <w:r>
-        <w:rPr>
-          <w:lang w:val="ru-RU"/>
-        </w:rPr>
-        <w:t xml:space="preserve">обеспечения тестируемости, классам достаточно работать не с потоками ввода/вывода, а с классами </w:t>
-      </w:r>
-      <w:proofErr w:type="spellStart"/>
+        <w:t xml:space="preserve">Это значит, что для обеспечения тестируемости, классам достаточно работать не с потоками ввода/вывода, а с классами </w:t>
+      </w:r>
       <w:r>
         <w:rPr>
           <w:rStyle w:val="VerbatimChar"/>
         </w:rPr>
         <w:t>TextReader</w:t>
       </w:r>
-      <w:proofErr w:type="spellEnd"/>
       <w:r>
         <w:rPr>
           <w:lang w:val="ru-RU"/>
         </w:rPr>
         <w:t>/</w:t>
       </w:r>
-      <w:proofErr w:type="spellStart"/>
       <w:r>
         <w:rPr>
           <w:rStyle w:val="VerbatimChar"/>
         </w:rPr>
         <w:t>TextWriter</w:t>
       </w:r>
-      <w:proofErr w:type="spellEnd"/>
       <w:r>
         <w:rPr>
           <w:lang w:val="ru-RU"/>
@@ -814,25 +789,17 @@
         </w:rPr>
         <w:t xml:space="preserve">(*) Сноска: пример тестируемости классов на основе </w:t>
       </w:r>
-      <w:proofErr w:type="spellStart"/>
       <w:r>
         <w:rPr>
           <w:rStyle w:val="VerbatimChar"/>
         </w:rPr>
         <w:t>StreamReader</w:t>
       </w:r>
-      <w:proofErr w:type="spellEnd"/>
-      <w:r>
-        <w:rPr>
-          <w:lang w:val="ru-RU"/>
-        </w:rPr>
-        <w:t xml:space="preserve"> уже был </w:t>
-      </w:r>
-      <w:r>
-        <w:rPr>
-          <w:lang w:val="ru-RU"/>
-        </w:rPr>
-        <w:t>рассмотрен в главе о паттерне Фабричный Метод. Здесь же пример дублируется в несколько измененном виде для наглядности.</w:t>
+      <w:r>
+        <w:rPr>
+          <w:lang w:val="ru-RU"/>
+        </w:rPr>
+        <w:t xml:space="preserve"> уже был рассмотрен в главе о паттерне Фабричный Метод. Здесь же пример дублируется в несколько измененном виде для наглядности.</w:t>
       </w:r>
     </w:p>
     <w:p>
@@ -843,16 +810,8 @@
         <w:rPr>
           <w:rStyle w:val="VerbatimChar"/>
         </w:rPr>
-        <w:t xml:space="preserve">public class </w:t>
-      </w:r>
-      <w:proofErr w:type="spellStart"/>
-      <w:r>
-        <w:rPr>
-          <w:rStyle w:val="VerbatimChar"/>
-        </w:rPr>
-        <w:t>LogEntryParser</w:t>
-      </w:r>
-      <w:proofErr w:type="spellEnd"/>
+        <w:t>public class LogEntryParser</w:t>
+      </w:r>
       <w:r>
         <w:br/>
       </w:r>
@@ -995,13 +954,7 @@
         <w:rPr>
           <w:rStyle w:val="VerbatimChar"/>
         </w:rPr>
-        <w:t xml:space="preserve">    private LogEntry ParseLine(str</w:t>
-      </w:r>
-      <w:r>
-        <w:rPr>
-          <w:rStyle w:val="VerbatimChar"/>
-        </w:rPr>
-        <w:t>ing line)</w:t>
+        <w:t xml:space="preserve">    private LogEntry ParseLine(string line)</w:t>
       </w:r>
       <w:r>
         <w:br/>
@@ -1053,14 +1006,12 @@
         </w:rPr>
         <w:t xml:space="preserve">Листинг 3.5.1 - Класс </w:t>
       </w:r>
-      <w:proofErr w:type="spellStart"/>
       <w:r>
         <w:rPr>
           <w:rStyle w:val="VerbatimChar"/>
         </w:rPr>
         <w:t>LogEntryParser</w:t>
       </w:r>
-      <w:proofErr w:type="spellEnd"/>
     </w:p>
     <w:p>
       <w:pPr>
@@ -1072,16 +1023,38 @@
         <w:rPr>
           <w:lang w:val="ru-RU"/>
         </w:rPr>
-        <w:t xml:space="preserve">В тесте достаточно создать строку с нужным содержимым, и создать передать экземпляр </w:t>
-      </w:r>
-      <w:proofErr w:type="spellStart"/>
+        <w:t xml:space="preserve">В тесте достаточно создать строку с нужным содержимым, и </w:t>
+      </w:r>
+      <w:r>
+        <w:rPr>
+          <w:lang w:val="ru-RU"/>
+        </w:rPr>
+        <w:t>затем</w:t>
+      </w:r>
+      <w:r>
+        <w:rPr>
+          <w:lang w:val="ru-RU"/>
+        </w:rPr>
+        <w:t xml:space="preserve"> передать </w:t>
+      </w:r>
+      <w:r>
+        <w:rPr>
+          <w:lang w:val="ru-RU"/>
+        </w:rPr>
+        <w:t>ее конструктору</w:t>
+      </w:r>
+      <w:r>
+        <w:rPr>
+          <w:lang w:val="ru-RU"/>
+        </w:rPr>
+        <w:t xml:space="preserve"> </w:t>
+      </w:r>
       <w:r>
         <w:rPr>
           <w:rStyle w:val="VerbatimChar"/>
         </w:rPr>
         <w:t>StringReader</w:t>
       </w:r>
-      <w:proofErr w:type="spellEnd"/>
       <w:r>
         <w:rPr>
           <w:lang w:val="ru-RU"/>
@@ -1097,41 +1070,17 @@
         <w:rPr>
           <w:rStyle w:val="VerbatimChar"/>
         </w:rPr>
-        <w:t>[</w:t>
-      </w:r>
-      <w:proofErr w:type="spellStart"/>
-      <w:r>
-        <w:rPr>
-          <w:rStyle w:val="VerbatimChar"/>
-        </w:rPr>
-        <w:t>TestFixture</w:t>
-      </w:r>
-      <w:proofErr w:type="spellEnd"/>
-      <w:proofErr w:type="gramStart"/>
-      <w:r>
-        <w:rPr>
-          <w:rStyle w:val="VerbatimChar"/>
-        </w:rPr>
-        <w:t>]</w:t>
-      </w:r>
-      <w:proofErr w:type="gramEnd"/>
-      <w:r>
-        <w:br/>
-      </w:r>
-      <w:r>
-        <w:rPr>
-          <w:rStyle w:val="VerbatimChar"/>
-        </w:rPr>
-        <w:t xml:space="preserve">class </w:t>
-      </w:r>
-      <w:proofErr w:type="spellStart"/>
-      <w:r>
-        <w:rPr>
-          <w:rStyle w:val="VerbatimChar"/>
-        </w:rPr>
-        <w:t>LogEntryParserTests</w:t>
-      </w:r>
-      <w:proofErr w:type="spellEnd"/>
+        <w:t>[TestFixture]</w:t>
+      </w:r>
+      <w:r>
+        <w:br/>
+      </w:r>
+      <w:r>
+        <w:rPr>
+          <w:rStyle w:val="VerbatimChar"/>
+        </w:rPr>
+        <w:t>class LogEntryParserTests</w:t>
+      </w:r>
       <w:r>
         <w:br/>
       </w:r>
@@ -1148,13 +1097,7 @@
         <w:rPr>
           <w:rStyle w:val="VerbatimChar"/>
         </w:rPr>
-        <w:t xml:space="preserve">  </w:t>
-      </w:r>
-      <w:r>
-        <w:rPr>
-          <w:rStyle w:val="VerbatimChar"/>
-        </w:rPr>
-        <w:t xml:space="preserve">  [Test]</w:t>
+        <w:t xml:space="preserve">    [Test]</w:t>
       </w:r>
       <w:r>
         <w:br/>
@@ -1225,10 +1168,7 @@
     </w:p>
     <w:p>
       <w:r>
-        <w:t>Листинг 3.5.2 - Тест</w:t>
-      </w:r>
-      <w:r>
-        <w:t xml:space="preserve"> класса </w:t>
+        <w:t xml:space="preserve">Листинг 3.5.2 - Тест класса </w:t>
       </w:r>
       <w:r>
         <w:rPr>
@@ -1280,86 +1220,62 @@
         <w:t>XDocument</w:t>
       </w:r>
       <w:r>
-        <w:t xml:space="preserve"> и многие другие. </w:t>
-      </w:r>
-      <w:proofErr w:type="spellStart"/>
+        <w:t xml:space="preserve"> и другие. </w:t>
+      </w:r>
       <w:r>
         <w:rPr>
           <w:rStyle w:val="VerbatimChar"/>
         </w:rPr>
         <w:t>TextReader</w:t>
       </w:r>
-      <w:proofErr w:type="spellEnd"/>
       <w:r>
         <w:rPr>
           <w:lang w:val="ru-RU"/>
         </w:rPr>
         <w:t>/</w:t>
       </w:r>
-      <w:proofErr w:type="spellStart"/>
       <w:r>
         <w:rPr>
           <w:rStyle w:val="VerbatimChar"/>
         </w:rPr>
         <w:t>TextWriter</w:t>
       </w:r>
-      <w:proofErr w:type="spellEnd"/>
-      <w:r>
-        <w:rPr>
-          <w:lang w:val="ru-RU"/>
-        </w:rPr>
-        <w:t xml:space="preserve"> представляют собой абстракции для работы с текстовыми данных, которые устраняют необходимост</w:t>
-      </w:r>
-      <w:r>
-        <w:rPr>
-          <w:lang w:val="ru-RU"/>
-        </w:rPr>
-        <w:t xml:space="preserve">ь </w:t>
-      </w:r>
-      <w:proofErr w:type="spellStart"/>
-      <w:r>
-        <w:rPr>
-          <w:lang w:val="ru-RU"/>
-        </w:rPr>
-        <w:t>самоп</w:t>
-      </w:r>
-      <w:bookmarkStart w:id="2" w:name="_GoBack"/>
-      <w:bookmarkEnd w:id="2"/>
-      <w:r>
-        <w:rPr>
-          <w:lang w:val="ru-RU"/>
-        </w:rPr>
-        <w:t>исных</w:t>
-      </w:r>
-      <w:proofErr w:type="spellEnd"/>
-      <w:r>
-        <w:rPr>
-          <w:lang w:val="ru-RU"/>
-        </w:rPr>
-        <w:t xml:space="preserve"> интерфейсов, таких как </w:t>
-      </w:r>
-      <w:proofErr w:type="spellStart"/>
+      <w:r>
+        <w:rPr>
+          <w:lang w:val="ru-RU"/>
+        </w:rPr>
+        <w:t xml:space="preserve"> представляют собой абстракци</w:t>
+      </w:r>
+      <w:r>
+        <w:rPr>
+          <w:lang w:val="ru-RU"/>
+        </w:rPr>
+        <w:t>и для работы с текстовыми данными</w:t>
+      </w:r>
+      <w:r>
+        <w:rPr>
+          <w:lang w:val="ru-RU"/>
+        </w:rPr>
+        <w:t xml:space="preserve">, которые устраняют необходимость самописных интерфейсов, таких как </w:t>
+      </w:r>
       <w:r>
         <w:rPr>
           <w:rStyle w:val="VerbatimChar"/>
         </w:rPr>
         <w:t>IReader</w:t>
       </w:r>
-      <w:proofErr w:type="spellEnd"/>
       <w:r>
         <w:rPr>
           <w:lang w:val="ru-RU"/>
         </w:rPr>
         <w:t>/</w:t>
       </w:r>
-      <w:proofErr w:type="spellStart"/>
       <w:r>
         <w:rPr>
           <w:rStyle w:val="VerbatimChar"/>
         </w:rPr>
         <w:t>IWriter</w:t>
       </w:r>
-      <w:proofErr w:type="spellEnd"/>
       <w:r>
         <w:rPr>
           <w:lang w:val="ru-RU"/>
@@ -1822,6 +1738,13 @@
     <w:lsdException w:name="Medium Shading 2"/>
     <w:lsdException w:name="Medium List 1"/>
     <w:lsdException w:name="Medium List 2"/>
+    <w:lsdException w:name="Medium Grid 1"/>
+    <w:lsdException w:name="Medium Grid 2"/>
+    <w:lsdException w:name="Medium Grid 3"/>
+    <w:lsdException w:name="Dark List"/>
+    <w:lsdException w:name="Colorful Shading"/>
+    <w:lsdException w:name="Colorful List"/>
+    <w:lsdException w:name="Colorful Grid"/>
     <w:lsdException w:name="Light Shading Accent 1"/>
     <w:lsdException w:name="Light List Accent 1"/>
     <w:lsdException w:name="Light Grid Accent 1"/>

</xml_diff>